<commit_message>
added inputs for gantt chart
</commit_message>
<xml_diff>
--- a/public/docs/PPF Examples/IADDA-CREP Project Proposal Prototype.docx
+++ b/public/docs/PPF Examples/IADDA-CREP Project Proposal Prototype.docx
@@ -876,7 +876,7 @@
       </w:tr>
       <w:tr>
         <w:trPr>
-          <w:trHeight w:val="98"/>
+          <w:trHeight w:val="177"/>
         </w:trPr>
         <w:tc>
           <w:tcPr>
@@ -4961,7 +4961,25 @@
                       <w:sz w:val="16"/>
                       <w:szCs w:val="16"/>
                     </w:rPr>
-                    <w:t xml:space="preserve">Sitio Maganda, Barangay </w:t>
+                    <w:t xml:space="preserve">Sitio </w:t>
+                  </w:r>
+                  <w:proofErr w:type="spellStart"/>
+                  <w:r>
+                    <w:rPr>
+                      <w:rFonts w:ascii="Arial" w:eastAsia="Arial" w:hAnsi="Arial" w:cs="Arial"/>
+                      <w:sz w:val="16"/>
+                      <w:szCs w:val="16"/>
+                    </w:rPr>
+                    <w:t>Maganda</w:t>
+                  </w:r>
+                  <w:proofErr w:type="spellEnd"/>
+                  <w:r>
+                    <w:rPr>
+                      <w:rFonts w:ascii="Arial" w:eastAsia="Arial" w:hAnsi="Arial" w:cs="Arial"/>
+                      <w:sz w:val="16"/>
+                      <w:szCs w:val="16"/>
+                    </w:rPr>
+                    <w:t xml:space="preserve">, Barangay </w:t>
                   </w:r>
                   <w:proofErr w:type="spellStart"/>
                   <w:r>
@@ -4979,7 +4997,25 @@
                       <w:sz w:val="16"/>
                       <w:szCs w:val="16"/>
                     </w:rPr>
-                    <w:t>, Makisig, Region 15</w:t>
+                    <w:t xml:space="preserve">, </w:t>
+                  </w:r>
+                  <w:proofErr w:type="spellStart"/>
+                  <w:r>
+                    <w:rPr>
+                      <w:rFonts w:ascii="Arial" w:eastAsia="Arial" w:hAnsi="Arial" w:cs="Arial"/>
+                      <w:sz w:val="16"/>
+                      <w:szCs w:val="16"/>
+                    </w:rPr>
+                    <w:t>Makisig</w:t>
+                  </w:r>
+                  <w:proofErr w:type="spellEnd"/>
+                  <w:r>
+                    <w:rPr>
+                      <w:rFonts w:ascii="Arial" w:eastAsia="Arial" w:hAnsi="Arial" w:cs="Arial"/>
+                      <w:sz w:val="16"/>
+                      <w:szCs w:val="16"/>
+                    </w:rPr>
+                    <w:t>, Region 15</w:t>
                   </w:r>
                 </w:p>
               </w:tc>
@@ -5847,7 +5883,25 @@
           <w:sz w:val="22"/>
           <w:szCs w:val="22"/>
         </w:rPr>
-        <w:t xml:space="preserve">, Makisig is an Ancestral Domain area applied by the </w:t>
+        <w:t xml:space="preserve">, </w:t>
+      </w:r>
+      <w:proofErr w:type="spellStart"/>
+      <w:r>
+        <w:rPr>
+          <w:rFonts w:ascii="Arial" w:eastAsia="Arial" w:hAnsi="Arial" w:cs="Arial"/>
+          <w:sz w:val="22"/>
+          <w:szCs w:val="22"/>
+        </w:rPr>
+        <w:t>Makisig</w:t>
+      </w:r>
+      <w:proofErr w:type="spellEnd"/>
+      <w:r>
+        <w:rPr>
+          <w:rFonts w:ascii="Arial" w:eastAsia="Arial" w:hAnsi="Arial" w:cs="Arial"/>
+          <w:sz w:val="22"/>
+          <w:szCs w:val="22"/>
+        </w:rPr>
+        <w:t xml:space="preserve"> is an Ancestral Domain area applied by the </w:t>
       </w:r>
       <w:proofErr w:type="spellStart"/>
       <w:r>
@@ -6071,7 +6125,25 @@
           <w:sz w:val="22"/>
           <w:szCs w:val="22"/>
         </w:rPr>
-        <w:t xml:space="preserve"> Natin 2040 to Zero out poverty in the Philippines, this proposal has been formulated in consultation with the IP community.</w:t>
+        <w:t xml:space="preserve"> </w:t>
+      </w:r>
+      <w:proofErr w:type="spellStart"/>
+      <w:r>
+        <w:rPr>
+          <w:rFonts w:ascii="Arial" w:eastAsia="Arial" w:hAnsi="Arial" w:cs="Arial"/>
+          <w:sz w:val="22"/>
+          <w:szCs w:val="22"/>
+        </w:rPr>
+        <w:t>Natin</w:t>
+      </w:r>
+      <w:proofErr w:type="spellEnd"/>
+      <w:r>
+        <w:rPr>
+          <w:rFonts w:ascii="Arial" w:eastAsia="Arial" w:hAnsi="Arial" w:cs="Arial"/>
+          <w:sz w:val="22"/>
+          <w:szCs w:val="22"/>
+        </w:rPr>
+        <w:t xml:space="preserve"> 2040 to Zero out poverty in the Philippines, this proposal has been formulated in consultation with the IP community.</w:t>
       </w:r>
     </w:p>
     <w:p>

</xml_diff>